<commit_message>
consolidated test results into one file
</commit_message>
<xml_diff>
--- a/tests/User Test Feedback - probably should hide this later/Sarah Usability Survey.docx
+++ b/tests/User Test Feedback - probably should hide this later/Sarah Usability Survey.docx
@@ -9,9 +9,11 @@
       <w:r>
         <w:t xml:space="preserve">Based on your experience with </w:t>
       </w:r>
+      <w:proofErr w:type="spellStart"/>
       <w:r>
         <w:t>Gradeup</w:t>
       </w:r>
+      <w:proofErr w:type="spellEnd"/>
       <w:r>
         <w:t xml:space="preserve">, rate the following statements. </w:t>
       </w:r>
@@ -301,7 +303,7 @@
               <w:top w:val="single" w:sz="4" w:space="0" w:color="auto"/>
               <w:bottom w:val="single" w:sz="4" w:space="0" w:color="auto"/>
             </w:tcBorders>
-            <w:shd w:val="clear" w:color="auto" w:fill="auto"/>
+            <w:shd w:val="clear" w:color="auto" w:fill="FFFF00"/>
             <w:vAlign w:val="center"/>
           </w:tcPr>
           <w:p>
@@ -488,7 +490,7 @@
               <w:left w:val="single" w:sz="4" w:space="0" w:color="auto"/>
               <w:bottom w:val="single" w:sz="4" w:space="0" w:color="auto"/>
             </w:tcBorders>
-            <w:shd w:val="clear" w:color="auto" w:fill="auto"/>
+            <w:shd w:val="clear" w:color="auto" w:fill="FFFF00"/>
             <w:vAlign w:val="center"/>
           </w:tcPr>
           <w:p>
@@ -789,7 +791,7 @@
               <w:top w:val="single" w:sz="4" w:space="0" w:color="auto"/>
               <w:bottom w:val="single" w:sz="4" w:space="0" w:color="auto"/>
             </w:tcBorders>
-            <w:shd w:val="clear" w:color="auto" w:fill="auto"/>
+            <w:shd w:val="clear" w:color="auto" w:fill="FFFF00"/>
             <w:vAlign w:val="center"/>
           </w:tcPr>
           <w:p>
@@ -956,7 +958,7 @@
               <w:bottom w:val="single" w:sz="4" w:space="0" w:color="auto"/>
               <w:right w:val="single" w:sz="4" w:space="0" w:color="auto"/>
             </w:tcBorders>
-            <w:shd w:val="clear" w:color="auto" w:fill="auto"/>
+            <w:shd w:val="clear" w:color="auto" w:fill="FFFF00"/>
             <w:vAlign w:val="center"/>
           </w:tcPr>
           <w:p>
@@ -1258,7 +1260,7 @@
               <w:top w:val="single" w:sz="4" w:space="0" w:color="auto"/>
               <w:bottom w:val="single" w:sz="4" w:space="0" w:color="auto"/>
             </w:tcBorders>
-            <w:shd w:val="clear" w:color="auto" w:fill="auto"/>
+            <w:shd w:val="clear" w:color="auto" w:fill="FFFF00"/>
             <w:vAlign w:val="center"/>
           </w:tcPr>
           <w:p>
@@ -1444,7 +1446,7 @@
               <w:bottom w:val="single" w:sz="4" w:space="0" w:color="auto"/>
               <w:right w:val="single" w:sz="4" w:space="0" w:color="auto"/>
             </w:tcBorders>
-            <w:shd w:val="clear" w:color="auto" w:fill="auto"/>
+            <w:shd w:val="clear" w:color="auto" w:fill="FFFF00"/>
             <w:vAlign w:val="center"/>
           </w:tcPr>
           <w:p>
@@ -1727,7 +1729,7 @@
               <w:top w:val="single" w:sz="4" w:space="0" w:color="auto"/>
               <w:bottom w:val="single" w:sz="4" w:space="0" w:color="auto"/>
             </w:tcBorders>
-            <w:shd w:val="clear" w:color="auto" w:fill="auto"/>
+            <w:shd w:val="clear" w:color="auto" w:fill="FFFF00"/>
             <w:vAlign w:val="center"/>
           </w:tcPr>
           <w:p>
@@ -1932,7 +1934,7 @@
               <w:bottom w:val="single" w:sz="4" w:space="0" w:color="auto"/>
               <w:right w:val="single" w:sz="4" w:space="0" w:color="auto"/>
             </w:tcBorders>
-            <w:shd w:val="clear" w:color="auto" w:fill="auto"/>
+            <w:shd w:val="clear" w:color="auto" w:fill="FFFF00"/>
             <w:vAlign w:val="center"/>
           </w:tcPr>
           <w:p>
@@ -2253,7 +2255,7 @@
               <w:top w:val="single" w:sz="4" w:space="0" w:color="auto"/>
               <w:bottom w:val="single" w:sz="4" w:space="0" w:color="auto"/>
             </w:tcBorders>
-            <w:shd w:val="clear" w:color="auto" w:fill="auto"/>
+            <w:shd w:val="clear" w:color="auto" w:fill="FFFF00"/>
             <w:vAlign w:val="center"/>
           </w:tcPr>
           <w:p>
@@ -2423,7 +2425,7 @@
               <w:bottom w:val="single" w:sz="4" w:space="0" w:color="auto"/>
               <w:right w:val="single" w:sz="4" w:space="0" w:color="auto"/>
             </w:tcBorders>
-            <w:shd w:val="clear" w:color="auto" w:fill="auto"/>
+            <w:shd w:val="clear" w:color="auto" w:fill="FFFF00"/>
             <w:vAlign w:val="center"/>
           </w:tcPr>
           <w:p>
@@ -2725,6 +2727,7 @@
         <w:tc>
           <w:tcPr>
             <w:tcW w:w="1336" w:type="dxa"/>
+            <w:shd w:val="clear" w:color="auto" w:fill="FFFF00"/>
             <w:vAlign w:val="center"/>
           </w:tcPr>
           <w:p>
@@ -2782,8 +2785,1461 @@
         <w:spacing w:after="0" w:line="240" w:lineRule="auto"/>
       </w:pPr>
       <w:r>
-        <w:t>nice</w:t>
+        <w:t>N</w:t>
       </w:r>
+      <w:r>
+        <w:t>ice</w:t>
+      </w:r>
+    </w:p>
+    <w:p>
+      <w:pPr>
+        <w:spacing w:after="0" w:line="240" w:lineRule="auto"/>
+      </w:pPr>
+    </w:p>
+    <w:p>
+      <w:pPr>
+        <w:spacing w:after="0" w:line="240" w:lineRule="auto"/>
+      </w:pPr>
+    </w:p>
+    <w:p>
+      <w:pPr>
+        <w:jc w:val="center"/>
+        <w:rPr>
+          <w:rFonts w:asciiTheme="majorHAnsi" w:hAnsiTheme="majorHAnsi" w:cstheme="majorHAnsi"/>
+        </w:rPr>
+      </w:pPr>
+    </w:p>
+    <w:p>
+      <w:pPr>
+        <w:jc w:val="center"/>
+        <w:rPr>
+          <w:rFonts w:asciiTheme="majorHAnsi" w:hAnsiTheme="majorHAnsi" w:cstheme="majorHAnsi"/>
+        </w:rPr>
+      </w:pPr>
+    </w:p>
+    <w:p>
+      <w:pPr>
+        <w:jc w:val="center"/>
+        <w:rPr>
+          <w:rFonts w:asciiTheme="majorHAnsi" w:hAnsiTheme="majorHAnsi" w:cstheme="majorHAnsi"/>
+        </w:rPr>
+      </w:pPr>
+    </w:p>
+    <w:p>
+      <w:pPr>
+        <w:jc w:val="center"/>
+        <w:rPr>
+          <w:rFonts w:asciiTheme="majorHAnsi" w:hAnsiTheme="majorHAnsi" w:cstheme="majorHAnsi"/>
+        </w:rPr>
+      </w:pPr>
+      <w:proofErr w:type="spellStart"/>
+      <w:r>
+        <w:rPr>
+          <w:rFonts w:asciiTheme="majorHAnsi" w:hAnsiTheme="majorHAnsi" w:cstheme="majorHAnsi"/>
+        </w:rPr>
+        <w:lastRenderedPageBreak/>
+        <w:t>Gradeup</w:t>
+      </w:r>
+      <w:proofErr w:type="spellEnd"/>
+      <w:r>
+        <w:rPr>
+          <w:rFonts w:asciiTheme="majorHAnsi" w:hAnsiTheme="majorHAnsi" w:cstheme="majorHAnsi"/>
+        </w:rPr>
+        <w:t xml:space="preserve"> Acceptance Survey</w:t>
+      </w:r>
+    </w:p>
+    <w:tbl>
+      <w:tblPr>
+        <w:tblStyle w:val="TableGrid"/>
+        <w:tblW w:w="9909" w:type="dxa"/>
+        <w:tblLook w:val="04A0" w:firstRow="1" w:lastRow="0" w:firstColumn="1" w:lastColumn="0" w:noHBand="0" w:noVBand="1"/>
+      </w:tblPr>
+      <w:tblGrid>
+        <w:gridCol w:w="3823"/>
+        <w:gridCol w:w="947"/>
+        <w:gridCol w:w="900"/>
+        <w:gridCol w:w="4239"/>
+      </w:tblGrid>
+      <w:tr>
+        <w:trPr>
+          <w:trHeight w:val="255"/>
+        </w:trPr>
+        <w:tc>
+          <w:tcPr>
+            <w:tcW w:w="3823" w:type="dxa"/>
+            <w:shd w:val="clear" w:color="auto" w:fill="E7E6E6" w:themeFill="background2"/>
+          </w:tcPr>
+          <w:p>
+            <w:pPr>
+              <w:rPr>
+                <w:rFonts w:asciiTheme="majorHAnsi" w:hAnsiTheme="majorHAnsi" w:cstheme="majorHAnsi"/>
+              </w:rPr>
+            </w:pPr>
+            <w:r>
+              <w:rPr>
+                <w:rFonts w:asciiTheme="majorHAnsi" w:hAnsiTheme="majorHAnsi" w:cstheme="majorHAnsi"/>
+              </w:rPr>
+              <w:t>Test</w:t>
+            </w:r>
+          </w:p>
+        </w:tc>
+        <w:tc>
+          <w:tcPr>
+            <w:tcW w:w="947" w:type="dxa"/>
+            <w:shd w:val="clear" w:color="auto" w:fill="E7E6E6" w:themeFill="background2"/>
+          </w:tcPr>
+          <w:p>
+            <w:pPr>
+              <w:rPr>
+                <w:rFonts w:asciiTheme="majorHAnsi" w:hAnsiTheme="majorHAnsi" w:cstheme="majorHAnsi"/>
+              </w:rPr>
+            </w:pPr>
+            <w:r>
+              <w:rPr>
+                <w:rFonts w:asciiTheme="majorHAnsi" w:hAnsiTheme="majorHAnsi" w:cstheme="majorHAnsi"/>
+              </w:rPr>
+              <w:t>Yes</w:t>
+            </w:r>
+          </w:p>
+        </w:tc>
+        <w:tc>
+          <w:tcPr>
+            <w:tcW w:w="900" w:type="dxa"/>
+            <w:shd w:val="clear" w:color="auto" w:fill="E7E6E6" w:themeFill="background2"/>
+          </w:tcPr>
+          <w:p>
+            <w:pPr>
+              <w:rPr>
+                <w:rFonts w:asciiTheme="majorHAnsi" w:hAnsiTheme="majorHAnsi" w:cstheme="majorHAnsi"/>
+              </w:rPr>
+            </w:pPr>
+            <w:r>
+              <w:rPr>
+                <w:rFonts w:asciiTheme="majorHAnsi" w:hAnsiTheme="majorHAnsi" w:cstheme="majorHAnsi"/>
+              </w:rPr>
+              <w:t>No</w:t>
+            </w:r>
+          </w:p>
+        </w:tc>
+        <w:tc>
+          <w:tcPr>
+            <w:tcW w:w="4239" w:type="dxa"/>
+            <w:shd w:val="clear" w:color="auto" w:fill="E7E6E6" w:themeFill="background2"/>
+          </w:tcPr>
+          <w:p>
+            <w:pPr>
+              <w:rPr>
+                <w:rFonts w:asciiTheme="majorHAnsi" w:hAnsiTheme="majorHAnsi" w:cstheme="majorHAnsi"/>
+              </w:rPr>
+            </w:pPr>
+            <w:r>
+              <w:rPr>
+                <w:rFonts w:asciiTheme="majorHAnsi" w:hAnsiTheme="majorHAnsi" w:cstheme="majorHAnsi"/>
+              </w:rPr>
+              <w:t>Comments</w:t>
+            </w:r>
+          </w:p>
+        </w:tc>
+      </w:tr>
+      <w:tr>
+        <w:trPr>
+          <w:trHeight w:val="255"/>
+        </w:trPr>
+        <w:tc>
+          <w:tcPr>
+            <w:tcW w:w="3823" w:type="dxa"/>
+          </w:tcPr>
+          <w:p>
+            <w:pPr>
+              <w:rPr>
+                <w:rFonts w:asciiTheme="majorHAnsi" w:hAnsiTheme="majorHAnsi" w:cstheme="majorHAnsi"/>
+              </w:rPr>
+            </w:pPr>
+            <w:r>
+              <w:rPr>
+                <w:rFonts w:asciiTheme="majorHAnsi" w:hAnsiTheme="majorHAnsi" w:cstheme="majorHAnsi"/>
+              </w:rPr>
+              <w:t>Does the burnup chart show the student’s Current Grade?</w:t>
+            </w:r>
+          </w:p>
+        </w:tc>
+        <w:tc>
+          <w:tcPr>
+            <w:tcW w:w="947" w:type="dxa"/>
+          </w:tcPr>
+          <w:p>
+            <w:pPr>
+              <w:jc w:val="center"/>
+              <w:rPr>
+                <w:rFonts w:asciiTheme="majorHAnsi" w:hAnsiTheme="majorHAnsi" w:cstheme="majorHAnsi"/>
+              </w:rPr>
+            </w:pPr>
+            <w:r>
+              <w:rPr>
+                <w:rFonts w:asciiTheme="majorHAnsi" w:hAnsiTheme="majorHAnsi" w:cstheme="majorHAnsi"/>
+              </w:rPr>
+              <w:t>X</w:t>
+            </w:r>
+          </w:p>
+        </w:tc>
+        <w:tc>
+          <w:tcPr>
+            <w:tcW w:w="900" w:type="dxa"/>
+          </w:tcPr>
+          <w:p>
+            <w:pPr>
+              <w:jc w:val="center"/>
+              <w:rPr>
+                <w:rFonts w:asciiTheme="majorHAnsi" w:hAnsiTheme="majorHAnsi" w:cstheme="majorHAnsi"/>
+              </w:rPr>
+            </w:pPr>
+          </w:p>
+        </w:tc>
+        <w:tc>
+          <w:tcPr>
+            <w:tcW w:w="4239" w:type="dxa"/>
+          </w:tcPr>
+          <w:p>
+            <w:pPr>
+              <w:rPr>
+                <w:rFonts w:asciiTheme="majorHAnsi" w:hAnsiTheme="majorHAnsi" w:cstheme="majorHAnsi"/>
+              </w:rPr>
+            </w:pPr>
+          </w:p>
+        </w:tc>
+      </w:tr>
+      <w:tr>
+        <w:trPr>
+          <w:trHeight w:val="255"/>
+        </w:trPr>
+        <w:tc>
+          <w:tcPr>
+            <w:tcW w:w="3823" w:type="dxa"/>
+          </w:tcPr>
+          <w:p>
+            <w:pPr>
+              <w:rPr>
+                <w:rFonts w:asciiTheme="majorHAnsi" w:hAnsiTheme="majorHAnsi" w:cstheme="majorHAnsi"/>
+              </w:rPr>
+            </w:pPr>
+            <w:r>
+              <w:rPr>
+                <w:rFonts w:asciiTheme="majorHAnsi" w:hAnsiTheme="majorHAnsi" w:cstheme="majorHAnsi"/>
+              </w:rPr>
+              <w:t>Does the Burnup chart show the Class Average Grade? (if the professor has made the average visible in the gradebook)</w:t>
+            </w:r>
+          </w:p>
+        </w:tc>
+        <w:tc>
+          <w:tcPr>
+            <w:tcW w:w="947" w:type="dxa"/>
+          </w:tcPr>
+          <w:p>
+            <w:pPr>
+              <w:jc w:val="center"/>
+              <w:rPr>
+                <w:rFonts w:asciiTheme="majorHAnsi" w:hAnsiTheme="majorHAnsi" w:cstheme="majorHAnsi"/>
+              </w:rPr>
+            </w:pPr>
+            <w:r>
+              <w:rPr>
+                <w:rFonts w:asciiTheme="majorHAnsi" w:hAnsiTheme="majorHAnsi" w:cstheme="majorHAnsi"/>
+              </w:rPr>
+              <w:t>X</w:t>
+            </w:r>
+          </w:p>
+        </w:tc>
+        <w:tc>
+          <w:tcPr>
+            <w:tcW w:w="900" w:type="dxa"/>
+          </w:tcPr>
+          <w:p>
+            <w:pPr>
+              <w:jc w:val="center"/>
+              <w:rPr>
+                <w:rFonts w:asciiTheme="majorHAnsi" w:hAnsiTheme="majorHAnsi" w:cstheme="majorHAnsi"/>
+              </w:rPr>
+            </w:pPr>
+          </w:p>
+        </w:tc>
+        <w:tc>
+          <w:tcPr>
+            <w:tcW w:w="4239" w:type="dxa"/>
+          </w:tcPr>
+          <w:p>
+            <w:pPr>
+              <w:rPr>
+                <w:rFonts w:asciiTheme="majorHAnsi" w:hAnsiTheme="majorHAnsi" w:cstheme="majorHAnsi"/>
+              </w:rPr>
+            </w:pPr>
+          </w:p>
+        </w:tc>
+      </w:tr>
+      <w:tr>
+        <w:trPr>
+          <w:trHeight w:val="255"/>
+        </w:trPr>
+        <w:tc>
+          <w:tcPr>
+            <w:tcW w:w="3823" w:type="dxa"/>
+          </w:tcPr>
+          <w:p>
+            <w:pPr>
+              <w:rPr>
+                <w:rFonts w:asciiTheme="majorHAnsi" w:hAnsiTheme="majorHAnsi" w:cstheme="majorHAnsi"/>
+              </w:rPr>
+            </w:pPr>
+            <w:r>
+              <w:rPr>
+                <w:rFonts w:asciiTheme="majorHAnsi" w:hAnsiTheme="majorHAnsi" w:cstheme="majorHAnsi"/>
+              </w:rPr>
+              <w:t>Does the Burnup Chart show the student’s minimum possible grade?</w:t>
+            </w:r>
+          </w:p>
+        </w:tc>
+        <w:tc>
+          <w:tcPr>
+            <w:tcW w:w="947" w:type="dxa"/>
+          </w:tcPr>
+          <w:p>
+            <w:pPr>
+              <w:jc w:val="center"/>
+              <w:rPr>
+                <w:rFonts w:asciiTheme="majorHAnsi" w:hAnsiTheme="majorHAnsi" w:cstheme="majorHAnsi"/>
+              </w:rPr>
+            </w:pPr>
+            <w:r>
+              <w:rPr>
+                <w:rFonts w:asciiTheme="majorHAnsi" w:hAnsiTheme="majorHAnsi" w:cstheme="majorHAnsi"/>
+              </w:rPr>
+              <w:t>X</w:t>
+            </w:r>
+          </w:p>
+        </w:tc>
+        <w:tc>
+          <w:tcPr>
+            <w:tcW w:w="900" w:type="dxa"/>
+          </w:tcPr>
+          <w:p>
+            <w:pPr>
+              <w:jc w:val="center"/>
+              <w:rPr>
+                <w:rFonts w:asciiTheme="majorHAnsi" w:hAnsiTheme="majorHAnsi" w:cstheme="majorHAnsi"/>
+              </w:rPr>
+            </w:pPr>
+          </w:p>
+        </w:tc>
+        <w:tc>
+          <w:tcPr>
+            <w:tcW w:w="4239" w:type="dxa"/>
+          </w:tcPr>
+          <w:p>
+            <w:pPr>
+              <w:rPr>
+                <w:rFonts w:asciiTheme="majorHAnsi" w:hAnsiTheme="majorHAnsi" w:cstheme="majorHAnsi"/>
+              </w:rPr>
+            </w:pPr>
+          </w:p>
+        </w:tc>
+      </w:tr>
+      <w:tr>
+        <w:trPr>
+          <w:trHeight w:val="255"/>
+        </w:trPr>
+        <w:tc>
+          <w:tcPr>
+            <w:tcW w:w="3823" w:type="dxa"/>
+          </w:tcPr>
+          <w:p>
+            <w:pPr>
+              <w:rPr>
+                <w:rFonts w:asciiTheme="majorHAnsi" w:hAnsiTheme="majorHAnsi" w:cstheme="majorHAnsi"/>
+              </w:rPr>
+            </w:pPr>
+            <w:r>
+              <w:rPr>
+                <w:rFonts w:asciiTheme="majorHAnsi" w:hAnsiTheme="majorHAnsi" w:cstheme="majorHAnsi"/>
+              </w:rPr>
+              <w:t>Does the Burnup chart show a projection of what grade the student will possibly get?</w:t>
+            </w:r>
+          </w:p>
+        </w:tc>
+        <w:tc>
+          <w:tcPr>
+            <w:tcW w:w="947" w:type="dxa"/>
+          </w:tcPr>
+          <w:p>
+            <w:pPr>
+              <w:jc w:val="center"/>
+              <w:rPr>
+                <w:rFonts w:asciiTheme="majorHAnsi" w:hAnsiTheme="majorHAnsi" w:cstheme="majorHAnsi"/>
+              </w:rPr>
+            </w:pPr>
+            <w:r>
+              <w:rPr>
+                <w:rFonts w:asciiTheme="majorHAnsi" w:hAnsiTheme="majorHAnsi" w:cstheme="majorHAnsi"/>
+              </w:rPr>
+              <w:t>X</w:t>
+            </w:r>
+          </w:p>
+        </w:tc>
+        <w:tc>
+          <w:tcPr>
+            <w:tcW w:w="900" w:type="dxa"/>
+          </w:tcPr>
+          <w:p>
+            <w:pPr>
+              <w:jc w:val="center"/>
+              <w:rPr>
+                <w:rFonts w:asciiTheme="majorHAnsi" w:hAnsiTheme="majorHAnsi" w:cstheme="majorHAnsi"/>
+              </w:rPr>
+            </w:pPr>
+          </w:p>
+        </w:tc>
+        <w:tc>
+          <w:tcPr>
+            <w:tcW w:w="4239" w:type="dxa"/>
+          </w:tcPr>
+          <w:p>
+            <w:pPr>
+              <w:rPr>
+                <w:rFonts w:asciiTheme="majorHAnsi" w:hAnsiTheme="majorHAnsi" w:cstheme="majorHAnsi"/>
+              </w:rPr>
+            </w:pPr>
+          </w:p>
+        </w:tc>
+      </w:tr>
+      <w:tr>
+        <w:trPr>
+          <w:trHeight w:val="255"/>
+        </w:trPr>
+        <w:tc>
+          <w:tcPr>
+            <w:tcW w:w="3823" w:type="dxa"/>
+          </w:tcPr>
+          <w:p>
+            <w:pPr>
+              <w:rPr>
+                <w:rFonts w:asciiTheme="majorHAnsi" w:hAnsiTheme="majorHAnsi" w:cstheme="majorHAnsi"/>
+              </w:rPr>
+            </w:pPr>
+            <w:r>
+              <w:rPr>
+                <w:rFonts w:asciiTheme="majorHAnsi" w:hAnsiTheme="majorHAnsi" w:cstheme="majorHAnsi"/>
+              </w:rPr>
+              <w:t>Does the burnup chart show a maximum Possible grade for the student?</w:t>
+            </w:r>
+          </w:p>
+        </w:tc>
+        <w:tc>
+          <w:tcPr>
+            <w:tcW w:w="947" w:type="dxa"/>
+          </w:tcPr>
+          <w:p>
+            <w:pPr>
+              <w:jc w:val="center"/>
+              <w:rPr>
+                <w:rFonts w:asciiTheme="majorHAnsi" w:hAnsiTheme="majorHAnsi" w:cstheme="majorHAnsi"/>
+              </w:rPr>
+            </w:pPr>
+            <w:r>
+              <w:rPr>
+                <w:rFonts w:asciiTheme="majorHAnsi" w:hAnsiTheme="majorHAnsi" w:cstheme="majorHAnsi"/>
+              </w:rPr>
+              <w:t>X</w:t>
+            </w:r>
+          </w:p>
+        </w:tc>
+        <w:tc>
+          <w:tcPr>
+            <w:tcW w:w="900" w:type="dxa"/>
+          </w:tcPr>
+          <w:p>
+            <w:pPr>
+              <w:jc w:val="center"/>
+              <w:rPr>
+                <w:rFonts w:asciiTheme="majorHAnsi" w:hAnsiTheme="majorHAnsi" w:cstheme="majorHAnsi"/>
+              </w:rPr>
+            </w:pPr>
+          </w:p>
+        </w:tc>
+        <w:tc>
+          <w:tcPr>
+            <w:tcW w:w="4239" w:type="dxa"/>
+          </w:tcPr>
+          <w:p>
+            <w:pPr>
+              <w:rPr>
+                <w:rFonts w:asciiTheme="majorHAnsi" w:hAnsiTheme="majorHAnsi" w:cstheme="majorHAnsi"/>
+              </w:rPr>
+            </w:pPr>
+          </w:p>
+        </w:tc>
+      </w:tr>
+      <w:tr>
+        <w:trPr>
+          <w:trHeight w:val="255"/>
+        </w:trPr>
+        <w:tc>
+          <w:tcPr>
+            <w:tcW w:w="3823" w:type="dxa"/>
+          </w:tcPr>
+          <w:p>
+            <w:pPr>
+              <w:rPr>
+                <w:rFonts w:asciiTheme="majorHAnsi" w:hAnsiTheme="majorHAnsi" w:cstheme="majorHAnsi"/>
+              </w:rPr>
+            </w:pPr>
+            <w:r>
+              <w:rPr>
+                <w:rFonts w:asciiTheme="majorHAnsi" w:hAnsiTheme="majorHAnsi" w:cstheme="majorHAnsi"/>
+              </w:rPr>
+              <w:t>Does the burnup chart Allow the user to enter “what-if” grades?</w:t>
+            </w:r>
+          </w:p>
+        </w:tc>
+        <w:tc>
+          <w:tcPr>
+            <w:tcW w:w="947" w:type="dxa"/>
+          </w:tcPr>
+          <w:p>
+            <w:pPr>
+              <w:jc w:val="center"/>
+              <w:rPr>
+                <w:rFonts w:asciiTheme="majorHAnsi" w:hAnsiTheme="majorHAnsi" w:cstheme="majorHAnsi"/>
+              </w:rPr>
+            </w:pPr>
+            <w:r>
+              <w:rPr>
+                <w:rFonts w:asciiTheme="majorHAnsi" w:hAnsiTheme="majorHAnsi" w:cstheme="majorHAnsi"/>
+              </w:rPr>
+              <w:t>X</w:t>
+            </w:r>
+          </w:p>
+        </w:tc>
+        <w:tc>
+          <w:tcPr>
+            <w:tcW w:w="900" w:type="dxa"/>
+          </w:tcPr>
+          <w:p>
+            <w:pPr>
+              <w:jc w:val="center"/>
+              <w:rPr>
+                <w:rFonts w:asciiTheme="majorHAnsi" w:hAnsiTheme="majorHAnsi" w:cstheme="majorHAnsi"/>
+              </w:rPr>
+            </w:pPr>
+          </w:p>
+        </w:tc>
+        <w:tc>
+          <w:tcPr>
+            <w:tcW w:w="4239" w:type="dxa"/>
+          </w:tcPr>
+          <w:p>
+            <w:pPr>
+              <w:rPr>
+                <w:rFonts w:asciiTheme="majorHAnsi" w:hAnsiTheme="majorHAnsi" w:cstheme="majorHAnsi"/>
+              </w:rPr>
+            </w:pPr>
+          </w:p>
+        </w:tc>
+      </w:tr>
+      <w:tr>
+        <w:trPr>
+          <w:trHeight w:val="255"/>
+        </w:trPr>
+        <w:tc>
+          <w:tcPr>
+            <w:tcW w:w="3823" w:type="dxa"/>
+          </w:tcPr>
+          <w:p>
+            <w:pPr>
+              <w:rPr>
+                <w:rFonts w:asciiTheme="majorHAnsi" w:hAnsiTheme="majorHAnsi" w:cstheme="majorHAnsi"/>
+              </w:rPr>
+            </w:pPr>
+            <w:r>
+              <w:rPr>
+                <w:rFonts w:asciiTheme="majorHAnsi" w:hAnsiTheme="majorHAnsi" w:cstheme="majorHAnsi"/>
+              </w:rPr>
+              <w:t>Does the burnup chart update to show the student’s current grade from the “what if”?</w:t>
+            </w:r>
+          </w:p>
+        </w:tc>
+        <w:tc>
+          <w:tcPr>
+            <w:tcW w:w="947" w:type="dxa"/>
+          </w:tcPr>
+          <w:p>
+            <w:pPr>
+              <w:jc w:val="center"/>
+              <w:rPr>
+                <w:rFonts w:asciiTheme="majorHAnsi" w:hAnsiTheme="majorHAnsi" w:cstheme="majorHAnsi"/>
+              </w:rPr>
+            </w:pPr>
+            <w:r>
+              <w:rPr>
+                <w:rFonts w:asciiTheme="majorHAnsi" w:hAnsiTheme="majorHAnsi" w:cstheme="majorHAnsi"/>
+              </w:rPr>
+              <w:t>X</w:t>
+            </w:r>
+          </w:p>
+        </w:tc>
+        <w:tc>
+          <w:tcPr>
+            <w:tcW w:w="900" w:type="dxa"/>
+          </w:tcPr>
+          <w:p>
+            <w:pPr>
+              <w:jc w:val="center"/>
+              <w:rPr>
+                <w:rFonts w:asciiTheme="majorHAnsi" w:hAnsiTheme="majorHAnsi" w:cstheme="majorHAnsi"/>
+              </w:rPr>
+            </w:pPr>
+          </w:p>
+        </w:tc>
+        <w:tc>
+          <w:tcPr>
+            <w:tcW w:w="4239" w:type="dxa"/>
+          </w:tcPr>
+          <w:p>
+            <w:pPr>
+              <w:rPr>
+                <w:rFonts w:asciiTheme="majorHAnsi" w:hAnsiTheme="majorHAnsi" w:cstheme="majorHAnsi"/>
+                <w:b/>
+                <w:bCs/>
+              </w:rPr>
+            </w:pPr>
+          </w:p>
+        </w:tc>
+      </w:tr>
+      <w:tr>
+        <w:trPr>
+          <w:trHeight w:val="255"/>
+        </w:trPr>
+        <w:tc>
+          <w:tcPr>
+            <w:tcW w:w="3823" w:type="dxa"/>
+          </w:tcPr>
+          <w:p>
+            <w:pPr>
+              <w:rPr>
+                <w:rFonts w:asciiTheme="majorHAnsi" w:hAnsiTheme="majorHAnsi" w:cstheme="majorHAnsi"/>
+              </w:rPr>
+            </w:pPr>
+            <w:r>
+              <w:rPr>
+                <w:rFonts w:asciiTheme="majorHAnsi" w:hAnsiTheme="majorHAnsi" w:cstheme="majorHAnsi"/>
+              </w:rPr>
+              <w:t>Does the burnup chart update to show the student’s potential grade from the “what if”?</w:t>
+            </w:r>
+          </w:p>
+        </w:tc>
+        <w:tc>
+          <w:tcPr>
+            <w:tcW w:w="947" w:type="dxa"/>
+          </w:tcPr>
+          <w:p>
+            <w:pPr>
+              <w:jc w:val="center"/>
+              <w:rPr>
+                <w:rFonts w:asciiTheme="majorHAnsi" w:hAnsiTheme="majorHAnsi" w:cstheme="majorHAnsi"/>
+              </w:rPr>
+            </w:pPr>
+            <w:r>
+              <w:rPr>
+                <w:rFonts w:asciiTheme="majorHAnsi" w:hAnsiTheme="majorHAnsi" w:cstheme="majorHAnsi"/>
+              </w:rPr>
+              <w:t>X</w:t>
+            </w:r>
+          </w:p>
+        </w:tc>
+        <w:tc>
+          <w:tcPr>
+            <w:tcW w:w="900" w:type="dxa"/>
+          </w:tcPr>
+          <w:p>
+            <w:pPr>
+              <w:jc w:val="center"/>
+              <w:rPr>
+                <w:rFonts w:asciiTheme="majorHAnsi" w:hAnsiTheme="majorHAnsi" w:cstheme="majorHAnsi"/>
+              </w:rPr>
+            </w:pPr>
+          </w:p>
+        </w:tc>
+        <w:tc>
+          <w:tcPr>
+            <w:tcW w:w="4239" w:type="dxa"/>
+          </w:tcPr>
+          <w:p>
+            <w:pPr>
+              <w:rPr>
+                <w:rFonts w:asciiTheme="majorHAnsi" w:hAnsiTheme="majorHAnsi" w:cstheme="majorHAnsi"/>
+              </w:rPr>
+            </w:pPr>
+          </w:p>
+        </w:tc>
+      </w:tr>
+      <w:tr>
+        <w:trPr>
+          <w:trHeight w:val="255"/>
+        </w:trPr>
+        <w:tc>
+          <w:tcPr>
+            <w:tcW w:w="3823" w:type="dxa"/>
+          </w:tcPr>
+          <w:p>
+            <w:pPr>
+              <w:rPr>
+                <w:rFonts w:asciiTheme="majorHAnsi" w:hAnsiTheme="majorHAnsi" w:cstheme="majorHAnsi"/>
+              </w:rPr>
+            </w:pPr>
+            <w:r>
+              <w:rPr>
+                <w:rFonts w:asciiTheme="majorHAnsi" w:hAnsiTheme="majorHAnsi" w:cstheme="majorHAnsi"/>
+              </w:rPr>
+              <w:t>Does the burnup chart update to show the student’s maximum grade from the “what if”?</w:t>
+            </w:r>
+          </w:p>
+        </w:tc>
+        <w:tc>
+          <w:tcPr>
+            <w:tcW w:w="947" w:type="dxa"/>
+          </w:tcPr>
+          <w:p>
+            <w:pPr>
+              <w:jc w:val="center"/>
+              <w:rPr>
+                <w:rFonts w:asciiTheme="majorHAnsi" w:hAnsiTheme="majorHAnsi" w:cstheme="majorHAnsi"/>
+              </w:rPr>
+            </w:pPr>
+            <w:r>
+              <w:rPr>
+                <w:rFonts w:asciiTheme="majorHAnsi" w:hAnsiTheme="majorHAnsi" w:cstheme="majorHAnsi"/>
+              </w:rPr>
+              <w:t>X</w:t>
+            </w:r>
+          </w:p>
+        </w:tc>
+        <w:tc>
+          <w:tcPr>
+            <w:tcW w:w="900" w:type="dxa"/>
+          </w:tcPr>
+          <w:p>
+            <w:pPr>
+              <w:jc w:val="center"/>
+              <w:rPr>
+                <w:rFonts w:asciiTheme="majorHAnsi" w:hAnsiTheme="majorHAnsi" w:cstheme="majorHAnsi"/>
+              </w:rPr>
+            </w:pPr>
+          </w:p>
+        </w:tc>
+        <w:tc>
+          <w:tcPr>
+            <w:tcW w:w="4239" w:type="dxa"/>
+          </w:tcPr>
+          <w:p>
+            <w:pPr>
+              <w:rPr>
+                <w:rFonts w:asciiTheme="majorHAnsi" w:hAnsiTheme="majorHAnsi" w:cstheme="majorHAnsi"/>
+              </w:rPr>
+            </w:pPr>
+          </w:p>
+        </w:tc>
+      </w:tr>
+      <w:tr>
+        <w:trPr>
+          <w:trHeight w:val="255"/>
+        </w:trPr>
+        <w:tc>
+          <w:tcPr>
+            <w:tcW w:w="3823" w:type="dxa"/>
+          </w:tcPr>
+          <w:p>
+            <w:pPr>
+              <w:rPr>
+                <w:rFonts w:asciiTheme="majorHAnsi" w:hAnsiTheme="majorHAnsi" w:cstheme="majorHAnsi"/>
+              </w:rPr>
+            </w:pPr>
+            <w:r>
+              <w:rPr>
+                <w:rFonts w:asciiTheme="majorHAnsi" w:hAnsiTheme="majorHAnsi" w:cstheme="majorHAnsi"/>
+              </w:rPr>
+              <w:t>Does the burnup chart update to show the student’s minimum grade from the “what if”?</w:t>
+            </w:r>
+          </w:p>
+        </w:tc>
+        <w:tc>
+          <w:tcPr>
+            <w:tcW w:w="947" w:type="dxa"/>
+          </w:tcPr>
+          <w:p>
+            <w:pPr>
+              <w:jc w:val="center"/>
+              <w:rPr>
+                <w:rFonts w:asciiTheme="majorHAnsi" w:hAnsiTheme="majorHAnsi" w:cstheme="majorHAnsi"/>
+              </w:rPr>
+            </w:pPr>
+            <w:r>
+              <w:rPr>
+                <w:rFonts w:asciiTheme="majorHAnsi" w:hAnsiTheme="majorHAnsi" w:cstheme="majorHAnsi"/>
+              </w:rPr>
+              <w:t>X</w:t>
+            </w:r>
+          </w:p>
+        </w:tc>
+        <w:tc>
+          <w:tcPr>
+            <w:tcW w:w="900" w:type="dxa"/>
+          </w:tcPr>
+          <w:p>
+            <w:pPr>
+              <w:jc w:val="center"/>
+              <w:rPr>
+                <w:rFonts w:asciiTheme="majorHAnsi" w:hAnsiTheme="majorHAnsi" w:cstheme="majorHAnsi"/>
+              </w:rPr>
+            </w:pPr>
+          </w:p>
+        </w:tc>
+        <w:tc>
+          <w:tcPr>
+            <w:tcW w:w="4239" w:type="dxa"/>
+          </w:tcPr>
+          <w:p>
+            <w:pPr>
+              <w:rPr>
+                <w:rFonts w:asciiTheme="majorHAnsi" w:hAnsiTheme="majorHAnsi" w:cstheme="majorHAnsi"/>
+              </w:rPr>
+            </w:pPr>
+          </w:p>
+        </w:tc>
+      </w:tr>
+      <w:tr>
+        <w:trPr>
+          <w:trHeight w:val="255"/>
+        </w:trPr>
+        <w:tc>
+          <w:tcPr>
+            <w:tcW w:w="3823" w:type="dxa"/>
+          </w:tcPr>
+          <w:p>
+            <w:pPr>
+              <w:rPr>
+                <w:rFonts w:asciiTheme="majorHAnsi" w:hAnsiTheme="majorHAnsi" w:cstheme="majorHAnsi"/>
+              </w:rPr>
+            </w:pPr>
+            <w:r>
+              <w:rPr>
+                <w:rFonts w:asciiTheme="majorHAnsi" w:hAnsiTheme="majorHAnsi" w:cstheme="majorHAnsi"/>
+              </w:rPr>
+              <w:t>Does the burnup chart have an option to reset your what-if grades?</w:t>
+            </w:r>
+          </w:p>
+        </w:tc>
+        <w:tc>
+          <w:tcPr>
+            <w:tcW w:w="947" w:type="dxa"/>
+          </w:tcPr>
+          <w:p>
+            <w:pPr>
+              <w:jc w:val="center"/>
+              <w:rPr>
+                <w:rFonts w:asciiTheme="majorHAnsi" w:hAnsiTheme="majorHAnsi" w:cstheme="majorHAnsi"/>
+              </w:rPr>
+            </w:pPr>
+            <w:r>
+              <w:rPr>
+                <w:rFonts w:asciiTheme="majorHAnsi" w:hAnsiTheme="majorHAnsi" w:cstheme="majorHAnsi"/>
+              </w:rPr>
+              <w:t>X</w:t>
+            </w:r>
+          </w:p>
+        </w:tc>
+        <w:tc>
+          <w:tcPr>
+            <w:tcW w:w="900" w:type="dxa"/>
+          </w:tcPr>
+          <w:p>
+            <w:pPr>
+              <w:jc w:val="center"/>
+              <w:rPr>
+                <w:rFonts w:asciiTheme="majorHAnsi" w:hAnsiTheme="majorHAnsi" w:cstheme="majorHAnsi"/>
+              </w:rPr>
+            </w:pPr>
+          </w:p>
+        </w:tc>
+        <w:tc>
+          <w:tcPr>
+            <w:tcW w:w="4239" w:type="dxa"/>
+          </w:tcPr>
+          <w:p>
+            <w:pPr>
+              <w:rPr>
+                <w:rFonts w:asciiTheme="majorHAnsi" w:hAnsiTheme="majorHAnsi" w:cstheme="majorHAnsi"/>
+              </w:rPr>
+            </w:pPr>
+          </w:p>
+        </w:tc>
+      </w:tr>
+      <w:tr>
+        <w:trPr>
+          <w:trHeight w:val="255"/>
+        </w:trPr>
+        <w:tc>
+          <w:tcPr>
+            <w:tcW w:w="3823" w:type="dxa"/>
+          </w:tcPr>
+          <w:p>
+            <w:pPr>
+              <w:rPr>
+                <w:rFonts w:asciiTheme="majorHAnsi" w:hAnsiTheme="majorHAnsi" w:cstheme="majorHAnsi"/>
+              </w:rPr>
+            </w:pPr>
+            <w:r>
+              <w:rPr>
+                <w:rFonts w:asciiTheme="majorHAnsi" w:hAnsiTheme="majorHAnsi" w:cstheme="majorHAnsi"/>
+              </w:rPr>
+              <w:t>Does the reset work?</w:t>
+            </w:r>
+          </w:p>
+        </w:tc>
+        <w:tc>
+          <w:tcPr>
+            <w:tcW w:w="947" w:type="dxa"/>
+          </w:tcPr>
+          <w:p>
+            <w:pPr>
+              <w:jc w:val="center"/>
+              <w:rPr>
+                <w:rFonts w:asciiTheme="majorHAnsi" w:hAnsiTheme="majorHAnsi" w:cstheme="majorHAnsi"/>
+              </w:rPr>
+            </w:pPr>
+            <w:r>
+              <w:rPr>
+                <w:rFonts w:asciiTheme="majorHAnsi" w:hAnsiTheme="majorHAnsi" w:cstheme="majorHAnsi"/>
+              </w:rPr>
+              <w:t>X</w:t>
+            </w:r>
+          </w:p>
+        </w:tc>
+        <w:tc>
+          <w:tcPr>
+            <w:tcW w:w="900" w:type="dxa"/>
+          </w:tcPr>
+          <w:p>
+            <w:pPr>
+              <w:jc w:val="center"/>
+              <w:rPr>
+                <w:rFonts w:asciiTheme="majorHAnsi" w:hAnsiTheme="majorHAnsi" w:cstheme="majorHAnsi"/>
+              </w:rPr>
+            </w:pPr>
+          </w:p>
+        </w:tc>
+        <w:tc>
+          <w:tcPr>
+            <w:tcW w:w="4239" w:type="dxa"/>
+          </w:tcPr>
+          <w:p>
+            <w:pPr>
+              <w:rPr>
+                <w:rFonts w:asciiTheme="majorHAnsi" w:hAnsiTheme="majorHAnsi" w:cstheme="majorHAnsi"/>
+              </w:rPr>
+            </w:pPr>
+          </w:p>
+        </w:tc>
+      </w:tr>
+      <w:tr>
+        <w:trPr>
+          <w:trHeight w:val="255"/>
+        </w:trPr>
+        <w:tc>
+          <w:tcPr>
+            <w:tcW w:w="3823" w:type="dxa"/>
+          </w:tcPr>
+          <w:p>
+            <w:pPr>
+              <w:rPr>
+                <w:rFonts w:asciiTheme="majorHAnsi" w:hAnsiTheme="majorHAnsi" w:cstheme="majorHAnsi"/>
+              </w:rPr>
+            </w:pPr>
+            <w:r>
+              <w:rPr>
+                <w:rFonts w:asciiTheme="majorHAnsi" w:hAnsiTheme="majorHAnsi" w:cstheme="majorHAnsi"/>
+              </w:rPr>
+              <w:t>Does the burnup chart show grade data when hovering over an assignment?</w:t>
+            </w:r>
+          </w:p>
+        </w:tc>
+        <w:tc>
+          <w:tcPr>
+            <w:tcW w:w="947" w:type="dxa"/>
+          </w:tcPr>
+          <w:p>
+            <w:pPr>
+              <w:jc w:val="center"/>
+              <w:rPr>
+                <w:rFonts w:asciiTheme="majorHAnsi" w:hAnsiTheme="majorHAnsi" w:cstheme="majorHAnsi"/>
+              </w:rPr>
+            </w:pPr>
+            <w:r>
+              <w:rPr>
+                <w:rFonts w:asciiTheme="majorHAnsi" w:hAnsiTheme="majorHAnsi" w:cstheme="majorHAnsi"/>
+              </w:rPr>
+              <w:t>X</w:t>
+            </w:r>
+          </w:p>
+        </w:tc>
+        <w:tc>
+          <w:tcPr>
+            <w:tcW w:w="900" w:type="dxa"/>
+          </w:tcPr>
+          <w:p>
+            <w:pPr>
+              <w:jc w:val="center"/>
+              <w:rPr>
+                <w:rFonts w:asciiTheme="majorHAnsi" w:hAnsiTheme="majorHAnsi" w:cstheme="majorHAnsi"/>
+              </w:rPr>
+            </w:pPr>
+          </w:p>
+        </w:tc>
+        <w:tc>
+          <w:tcPr>
+            <w:tcW w:w="4239" w:type="dxa"/>
+          </w:tcPr>
+          <w:p>
+            <w:pPr>
+              <w:rPr>
+                <w:rFonts w:asciiTheme="majorHAnsi" w:hAnsiTheme="majorHAnsi" w:cstheme="majorHAnsi"/>
+              </w:rPr>
+            </w:pPr>
+          </w:p>
+        </w:tc>
+      </w:tr>
+      <w:tr>
+        <w:trPr>
+          <w:trHeight w:val="368"/>
+        </w:trPr>
+        <w:tc>
+          <w:tcPr>
+            <w:tcW w:w="3823" w:type="dxa"/>
+          </w:tcPr>
+          <w:p>
+            <w:pPr>
+              <w:rPr>
+                <w:rFonts w:asciiTheme="majorHAnsi" w:hAnsiTheme="majorHAnsi" w:cstheme="majorHAnsi"/>
+              </w:rPr>
+            </w:pPr>
+            <w:r>
+              <w:rPr>
+                <w:rFonts w:asciiTheme="majorHAnsi" w:hAnsiTheme="majorHAnsi" w:cstheme="majorHAnsi"/>
+              </w:rPr>
+              <w:t>Does the heatmap chart have a line showing the current date?</w:t>
+            </w:r>
+          </w:p>
+        </w:tc>
+        <w:tc>
+          <w:tcPr>
+            <w:tcW w:w="947" w:type="dxa"/>
+          </w:tcPr>
+          <w:p>
+            <w:pPr>
+              <w:jc w:val="center"/>
+              <w:rPr>
+                <w:rFonts w:asciiTheme="majorHAnsi" w:hAnsiTheme="majorHAnsi" w:cstheme="majorHAnsi"/>
+              </w:rPr>
+            </w:pPr>
+            <w:r>
+              <w:rPr>
+                <w:rFonts w:asciiTheme="majorHAnsi" w:hAnsiTheme="majorHAnsi" w:cstheme="majorHAnsi"/>
+              </w:rPr>
+              <w:t>X</w:t>
+            </w:r>
+          </w:p>
+        </w:tc>
+        <w:tc>
+          <w:tcPr>
+            <w:tcW w:w="900" w:type="dxa"/>
+          </w:tcPr>
+          <w:p>
+            <w:pPr>
+              <w:jc w:val="center"/>
+              <w:rPr>
+                <w:rFonts w:asciiTheme="majorHAnsi" w:hAnsiTheme="majorHAnsi" w:cstheme="majorHAnsi"/>
+              </w:rPr>
+            </w:pPr>
+          </w:p>
+        </w:tc>
+        <w:tc>
+          <w:tcPr>
+            <w:tcW w:w="4239" w:type="dxa"/>
+          </w:tcPr>
+          <w:p>
+            <w:pPr>
+              <w:rPr>
+                <w:rFonts w:asciiTheme="majorHAnsi" w:hAnsiTheme="majorHAnsi" w:cstheme="majorHAnsi"/>
+              </w:rPr>
+            </w:pPr>
+          </w:p>
+        </w:tc>
+      </w:tr>
+      <w:tr>
+        <w:trPr>
+          <w:trHeight w:val="255"/>
+        </w:trPr>
+        <w:tc>
+          <w:tcPr>
+            <w:tcW w:w="3823" w:type="dxa"/>
+          </w:tcPr>
+          <w:p>
+            <w:pPr>
+              <w:textAlignment w:val="baseline"/>
+              <w:rPr>
+                <w:rFonts w:asciiTheme="majorHAnsi" w:eastAsia="Times New Roman" w:hAnsiTheme="majorHAnsi" w:cstheme="majorHAnsi"/>
+              </w:rPr>
+            </w:pPr>
+            <w:r>
+              <w:rPr>
+                <w:rFonts w:asciiTheme="majorHAnsi" w:eastAsia="Times New Roman" w:hAnsiTheme="majorHAnsi" w:cstheme="majorHAnsi"/>
+              </w:rPr>
+              <w:t>does the heatmap show the start date and end date of the course?</w:t>
+            </w:r>
+          </w:p>
+          <w:p>
+            <w:pPr>
+              <w:rPr>
+                <w:rFonts w:asciiTheme="majorHAnsi" w:hAnsiTheme="majorHAnsi" w:cstheme="majorHAnsi"/>
+              </w:rPr>
+            </w:pPr>
+          </w:p>
+        </w:tc>
+        <w:tc>
+          <w:tcPr>
+            <w:tcW w:w="947" w:type="dxa"/>
+          </w:tcPr>
+          <w:p>
+            <w:pPr>
+              <w:jc w:val="center"/>
+              <w:rPr>
+                <w:rFonts w:asciiTheme="majorHAnsi" w:hAnsiTheme="majorHAnsi" w:cstheme="majorHAnsi"/>
+              </w:rPr>
+            </w:pPr>
+            <w:r>
+              <w:rPr>
+                <w:rFonts w:asciiTheme="majorHAnsi" w:hAnsiTheme="majorHAnsi" w:cstheme="majorHAnsi"/>
+              </w:rPr>
+              <w:t>X</w:t>
+            </w:r>
+          </w:p>
+        </w:tc>
+        <w:tc>
+          <w:tcPr>
+            <w:tcW w:w="900" w:type="dxa"/>
+          </w:tcPr>
+          <w:p>
+            <w:pPr>
+              <w:jc w:val="center"/>
+              <w:rPr>
+                <w:rFonts w:asciiTheme="majorHAnsi" w:hAnsiTheme="majorHAnsi" w:cstheme="majorHAnsi"/>
+              </w:rPr>
+            </w:pPr>
+          </w:p>
+        </w:tc>
+        <w:tc>
+          <w:tcPr>
+            <w:tcW w:w="4239" w:type="dxa"/>
+          </w:tcPr>
+          <w:p>
+            <w:pPr>
+              <w:rPr>
+                <w:rFonts w:asciiTheme="majorHAnsi" w:hAnsiTheme="majorHAnsi" w:cstheme="majorHAnsi"/>
+              </w:rPr>
+            </w:pPr>
+          </w:p>
+        </w:tc>
+      </w:tr>
+      <w:tr>
+        <w:trPr>
+          <w:trHeight w:val="255"/>
+        </w:trPr>
+        <w:tc>
+          <w:tcPr>
+            <w:tcW w:w="3823" w:type="dxa"/>
+          </w:tcPr>
+          <w:p>
+            <w:pPr>
+              <w:rPr>
+                <w:rFonts w:asciiTheme="majorHAnsi" w:hAnsiTheme="majorHAnsi" w:cstheme="majorHAnsi"/>
+              </w:rPr>
+            </w:pPr>
+            <w:r>
+              <w:rPr>
+                <w:rFonts w:asciiTheme="majorHAnsi" w:hAnsiTheme="majorHAnsi" w:cstheme="majorHAnsi"/>
+              </w:rPr>
+              <w:t>Does the heatmap display week markers denoting the end of each week?</w:t>
+            </w:r>
+          </w:p>
+        </w:tc>
+        <w:tc>
+          <w:tcPr>
+            <w:tcW w:w="947" w:type="dxa"/>
+          </w:tcPr>
+          <w:p>
+            <w:pPr>
+              <w:jc w:val="center"/>
+              <w:rPr>
+                <w:rFonts w:asciiTheme="majorHAnsi" w:hAnsiTheme="majorHAnsi" w:cstheme="majorHAnsi"/>
+              </w:rPr>
+            </w:pPr>
+            <w:r>
+              <w:rPr>
+                <w:rFonts w:asciiTheme="majorHAnsi" w:hAnsiTheme="majorHAnsi" w:cstheme="majorHAnsi"/>
+              </w:rPr>
+              <w:t>X</w:t>
+            </w:r>
+          </w:p>
+        </w:tc>
+        <w:tc>
+          <w:tcPr>
+            <w:tcW w:w="900" w:type="dxa"/>
+          </w:tcPr>
+          <w:p>
+            <w:pPr>
+              <w:jc w:val="center"/>
+              <w:rPr>
+                <w:rFonts w:asciiTheme="majorHAnsi" w:hAnsiTheme="majorHAnsi" w:cstheme="majorHAnsi"/>
+              </w:rPr>
+            </w:pPr>
+          </w:p>
+        </w:tc>
+        <w:tc>
+          <w:tcPr>
+            <w:tcW w:w="4239" w:type="dxa"/>
+          </w:tcPr>
+          <w:p>
+            <w:pPr>
+              <w:rPr>
+                <w:rFonts w:asciiTheme="majorHAnsi" w:hAnsiTheme="majorHAnsi" w:cstheme="majorHAnsi"/>
+              </w:rPr>
+            </w:pPr>
+          </w:p>
+        </w:tc>
+      </w:tr>
+      <w:tr>
+        <w:trPr>
+          <w:trHeight w:val="255"/>
+        </w:trPr>
+        <w:tc>
+          <w:tcPr>
+            <w:tcW w:w="3823" w:type="dxa"/>
+          </w:tcPr>
+          <w:p>
+            <w:pPr>
+              <w:textAlignment w:val="baseline"/>
+              <w:rPr>
+                <w:rFonts w:asciiTheme="majorHAnsi" w:eastAsia="Times New Roman" w:hAnsiTheme="majorHAnsi" w:cstheme="majorHAnsi"/>
+              </w:rPr>
+            </w:pPr>
+            <w:r>
+              <w:rPr>
+                <w:rFonts w:asciiTheme="majorHAnsi" w:eastAsia="Times New Roman" w:hAnsiTheme="majorHAnsi" w:cstheme="majorHAnsi"/>
+              </w:rPr>
+              <w:t>Does the heatmap show the due dates for assignments</w:t>
+            </w:r>
+          </w:p>
+          <w:p>
+            <w:pPr>
+              <w:rPr>
+                <w:rFonts w:asciiTheme="majorHAnsi" w:hAnsiTheme="majorHAnsi" w:cstheme="majorHAnsi"/>
+              </w:rPr>
+            </w:pPr>
+          </w:p>
+        </w:tc>
+        <w:tc>
+          <w:tcPr>
+            <w:tcW w:w="947" w:type="dxa"/>
+          </w:tcPr>
+          <w:p>
+            <w:pPr>
+              <w:jc w:val="center"/>
+              <w:rPr>
+                <w:rFonts w:asciiTheme="majorHAnsi" w:hAnsiTheme="majorHAnsi" w:cstheme="majorHAnsi"/>
+              </w:rPr>
+            </w:pPr>
+            <w:r>
+              <w:rPr>
+                <w:rFonts w:asciiTheme="majorHAnsi" w:hAnsiTheme="majorHAnsi" w:cstheme="majorHAnsi"/>
+              </w:rPr>
+              <w:t>X</w:t>
+            </w:r>
+          </w:p>
+        </w:tc>
+        <w:tc>
+          <w:tcPr>
+            <w:tcW w:w="900" w:type="dxa"/>
+          </w:tcPr>
+          <w:p>
+            <w:pPr>
+              <w:jc w:val="center"/>
+              <w:rPr>
+                <w:rFonts w:asciiTheme="majorHAnsi" w:hAnsiTheme="majorHAnsi" w:cstheme="majorHAnsi"/>
+              </w:rPr>
+            </w:pPr>
+          </w:p>
+        </w:tc>
+        <w:tc>
+          <w:tcPr>
+            <w:tcW w:w="4239" w:type="dxa"/>
+          </w:tcPr>
+          <w:p>
+            <w:pPr>
+              <w:rPr>
+                <w:rFonts w:asciiTheme="majorHAnsi" w:hAnsiTheme="majorHAnsi" w:cstheme="majorHAnsi"/>
+              </w:rPr>
+            </w:pPr>
+          </w:p>
+        </w:tc>
+      </w:tr>
+      <w:tr>
+        <w:trPr>
+          <w:trHeight w:val="255"/>
+        </w:trPr>
+        <w:tc>
+          <w:tcPr>
+            <w:tcW w:w="3823" w:type="dxa"/>
+          </w:tcPr>
+          <w:p>
+            <w:pPr>
+              <w:tabs>
+                <w:tab w:val="left" w:pos="1245"/>
+              </w:tabs>
+              <w:rPr>
+                <w:rFonts w:asciiTheme="majorHAnsi" w:hAnsiTheme="majorHAnsi" w:cstheme="majorHAnsi"/>
+              </w:rPr>
+            </w:pPr>
+            <w:r>
+              <w:rPr>
+                <w:rFonts w:asciiTheme="majorHAnsi" w:hAnsiTheme="majorHAnsi" w:cstheme="majorHAnsi"/>
+              </w:rPr>
+              <w:t>can you change the displayed class difficulty for the heatmap?</w:t>
+            </w:r>
+          </w:p>
+        </w:tc>
+        <w:tc>
+          <w:tcPr>
+            <w:tcW w:w="947" w:type="dxa"/>
+          </w:tcPr>
+          <w:p>
+            <w:pPr>
+              <w:jc w:val="center"/>
+              <w:rPr>
+                <w:rFonts w:asciiTheme="majorHAnsi" w:hAnsiTheme="majorHAnsi" w:cstheme="majorHAnsi"/>
+              </w:rPr>
+            </w:pPr>
+            <w:r>
+              <w:rPr>
+                <w:rFonts w:asciiTheme="majorHAnsi" w:hAnsiTheme="majorHAnsi" w:cstheme="majorHAnsi"/>
+              </w:rPr>
+              <w:t>X</w:t>
+            </w:r>
+          </w:p>
+        </w:tc>
+        <w:tc>
+          <w:tcPr>
+            <w:tcW w:w="900" w:type="dxa"/>
+          </w:tcPr>
+          <w:p>
+            <w:pPr>
+              <w:jc w:val="center"/>
+              <w:rPr>
+                <w:rFonts w:asciiTheme="majorHAnsi" w:hAnsiTheme="majorHAnsi" w:cstheme="majorHAnsi"/>
+              </w:rPr>
+            </w:pPr>
+          </w:p>
+        </w:tc>
+        <w:tc>
+          <w:tcPr>
+            <w:tcW w:w="4239" w:type="dxa"/>
+          </w:tcPr>
+          <w:p>
+            <w:pPr>
+              <w:rPr>
+                <w:rFonts w:asciiTheme="majorHAnsi" w:hAnsiTheme="majorHAnsi" w:cstheme="majorHAnsi"/>
+              </w:rPr>
+            </w:pPr>
+          </w:p>
+        </w:tc>
+      </w:tr>
+      <w:tr>
+        <w:trPr>
+          <w:trHeight w:val="255"/>
+        </w:trPr>
+        <w:tc>
+          <w:tcPr>
+            <w:tcW w:w="3823" w:type="dxa"/>
+          </w:tcPr>
+          <w:p>
+            <w:pPr>
+              <w:rPr>
+                <w:rFonts w:asciiTheme="majorHAnsi" w:hAnsiTheme="majorHAnsi" w:cstheme="majorHAnsi"/>
+              </w:rPr>
+            </w:pPr>
+            <w:r>
+              <w:rPr>
+                <w:rFonts w:asciiTheme="majorHAnsi" w:hAnsiTheme="majorHAnsi" w:cstheme="majorHAnsi"/>
+              </w:rPr>
+              <w:t>Does changing the difficulty work?</w:t>
+            </w:r>
+          </w:p>
+        </w:tc>
+        <w:tc>
+          <w:tcPr>
+            <w:tcW w:w="947" w:type="dxa"/>
+          </w:tcPr>
+          <w:p>
+            <w:pPr>
+              <w:jc w:val="center"/>
+              <w:rPr>
+                <w:rFonts w:asciiTheme="majorHAnsi" w:hAnsiTheme="majorHAnsi" w:cstheme="majorHAnsi"/>
+              </w:rPr>
+            </w:pPr>
+            <w:r>
+              <w:rPr>
+                <w:rFonts w:asciiTheme="majorHAnsi" w:hAnsiTheme="majorHAnsi" w:cstheme="majorHAnsi"/>
+              </w:rPr>
+              <w:t>x</w:t>
+            </w:r>
+          </w:p>
+        </w:tc>
+        <w:tc>
+          <w:tcPr>
+            <w:tcW w:w="900" w:type="dxa"/>
+          </w:tcPr>
+          <w:p>
+            <w:pPr>
+              <w:jc w:val="center"/>
+              <w:rPr>
+                <w:rFonts w:asciiTheme="majorHAnsi" w:hAnsiTheme="majorHAnsi" w:cstheme="majorHAnsi"/>
+              </w:rPr>
+            </w:pPr>
+          </w:p>
+        </w:tc>
+        <w:tc>
+          <w:tcPr>
+            <w:tcW w:w="4239" w:type="dxa"/>
+          </w:tcPr>
+          <w:p>
+            <w:pPr>
+              <w:rPr>
+                <w:rFonts w:asciiTheme="majorHAnsi" w:hAnsiTheme="majorHAnsi" w:cstheme="majorHAnsi"/>
+              </w:rPr>
+            </w:pPr>
+          </w:p>
+        </w:tc>
+      </w:tr>
+    </w:tbl>
+    <w:p>
+      <w:pPr>
+        <w:spacing w:after="0" w:line="240" w:lineRule="auto"/>
+      </w:pPr>
     </w:p>
     <w:sectPr>
       <w:type w:val="continuous"/>

</xml_diff>